<commit_message>
*printing dates inquiry added *test name label changes
</commit_message>
<xml_diff>
--- a/BaseHospitalHomagama/bin/Debug/Temp/Print.docx
+++ b/BaseHospitalHomagama/bin/Debug/Temp/Print.docx
@@ -236,7 +236,7 @@
                 <w:szCs w:val="24"/>
                 <w:lang w:val="en-US"/>
               </w:rPr>
-              <w:t>ikl</w:t>
+              <w:t>e</w:t>
             </w:r>
           </w:p>
         </w:tc>
@@ -304,7 +304,7 @@
                 <w:szCs w:val="24"/>
                 <w:lang w:val="en-US"/>
               </w:rPr>
-              <w:t>Mrs. Hlkjh Jgkjgj</w:t>
+              <w:t>Mr. Hj</w:t>
             </w:r>
           </w:p>
         </w:tc>
@@ -390,7 +390,7 @@
                 <w:szCs w:val="24"/>
                 <w:lang w:val="en-US"/>
               </w:rPr>
-              <w:t xml:space="preserve">9 years </w:t>
+              <w:t xml:space="preserve">8 years </w:t>
             </w:r>
           </w:p>
         </w:tc>
@@ -465,7 +465,7 @@
                 <w:szCs w:val="24"/>
                 <w:lang w:val="en-US"/>
               </w:rPr>
-              <w:t>k</w:t>
+              <w:t>hj</w:t>
             </w:r>
           </w:p>
         </w:tc>
@@ -533,7 +533,7 @@
                 <w:szCs w:val="24"/>
                 <w:lang w:val="en-US"/>
               </w:rPr>
-              <w:t>Female</w:t>
+              <w:t>Male</w:t>
             </w:r>
           </w:p>
         </w:tc>
@@ -608,7 +608,7 @@
                 <w:szCs w:val="24"/>
                 <w:lang w:val="en-US"/>
               </w:rPr>
-              <w:t>t</w:t>
+              <w:t>jh</w:t>
             </w:r>
           </w:p>
         </w:tc>
@@ -714,40 +714,7 @@
           <w:szCs w:val="24"/>
           <w:lang w:val="en-US"/>
         </w:rPr>
-        <w:t>Specimen 1</w:t>
-      </w:r>
-      <w:r>
-        <w:rPr>
-          <w:rFonts w:cstheme="minorHAnsi"/>
-          <w:sz w:val="24"/>
-          <w:szCs w:val="24"/>
-          <w:lang w:val="en-US"/>
-        </w:rPr>
-        <w:tab/>
-        <w:t>: Kj</w:t>
-      </w:r>
-    </w:p>
-    <w:p>
-      <w:pPr>
-        <w:tabs>
-          <w:tab w:val="left" w:pos="1710"/>
-        </w:tabs>
-        <w:contextualSpacing/>
-        <w:rPr>
-          <w:rFonts w:cstheme="minorHAnsi"/>
-          <w:sz w:val="24"/>
-          <w:szCs w:val="24"/>
-          <w:lang w:val="en-US"/>
-        </w:rPr>
-      </w:pPr>
-      <w:r>
-        <w:rPr>
-          <w:rFonts w:cstheme="minorHAnsi"/>
-          <w:sz w:val="24"/>
-          <w:szCs w:val="24"/>
-          <w:lang w:val="en-US"/>
-        </w:rPr>
-        <w:t>Specimen 2</w:t>
+        <w:t>Specimen</w:t>
       </w:r>
       <w:r>
         <w:rPr>
@@ -786,7 +753,7 @@
           <w:lang w:val="en-US"/>
         </w:rPr>
         <w:tab/>
-        <w:t>: a</w:t>
+        <w:t>: uk</w:t>
       </w:r>
     </w:p>
     <w:p>
@@ -843,7 +810,17 @@
           <w:szCs w:val="24"/>
           <w:lang w:val="en-US"/>
         </w:rPr>
-        <w:t>aaaaaaaaaaaaaaaaaaaaaaaaaaaaaaaaaaaaaaaaaabbbbbbbbbbbbbbbbbbbbbbbbbbbbbbbbbbbbbbbbbbbbbbbbbbbbbbbccccccccccccccccccccccccccccccccccccccccccccccccccccdddddddddddddddddddddddddddddddddddddddddddddddddddeeeeeeeeeeeeeeeeeeeeeeeeeeeeeeeeeeeeeeeeeeeeeeffffffffffffffffffffffffffffffffffffffffffffffffffffffffffffffffffffffffgggggggggggggggggggggggggggggggggggggggggggggggggggggggghhhhhhhhhhhhhhhhhhhhhhhhhhhhhhhhhhhhhhhhhhhhhhhhhiiiiiiiiiiiiiiiiiiiiiiiiiiiiiiiiiiiiiiiiiiiiiiiiiiiiiiiiiiiiiiiiiiiiijjjjjjjjjjjjjjjjjjjjjjjjjjjjjjjjjkkkkkkkkkkkkkkkkkkkkkkkkkkkkkkkkkkkkkkkkkklllllllllllllllllllllllllllllllmmmmmmmmmmmmmmmmmmmmmmmmmmmmmmmmmmmmmmmmmmmmmmmmmmmmmmmmmmmmmmmmnnnnnnnnnnnnnnnnnnnnnnnnnnnnnnnnnnnnnnnnnnnnnoooooooooooooooooooooooooooooooooooooppppppppppppppppppppppppppppppppppppppppppqqqqqqqqqqqqqqqqqqqqqqqqqqqqqqqqqqqqqqqqrrrrrrrrrrrrrrrrrrrsssssssssssssttttttttttttttttttttttuuuuuuuuuuuuuuuuuuvvvvvvvvvvvwwwwwwwwwwwwwwwwwxxxxxxxxxxxxxxxxxxxxxxyyyyyyyyyyyyyyyyyyyyyzzzzzzzzzzzzzzzzzzzzzzzzzzz</w:t>
+        <w:t>ljkachskhcccccccccccccccccccccccc sssssssssssssssssssssssssss cbasnbca dshhhhhhhhhhhhhhhhhhhhhhhhhhhhhhhhhhhhhhhhhh caaaaaaaaaaaaaaas cccccccccccccccccccccccccccccccc sacbbbbb</w:t>
+      </w:r>
+      <w:r>
+        <w:rPr>
+          <w:rFonts w:cstheme="minorHAnsi"/>
+          <w:sz w:val="24"/>
+          <w:szCs w:val="24"/>
+          <w:lang w:val="en-US"/>
+        </w:rPr>
+        <w:br/>
+        <w:t>ljkachskhcccccccccccccccccccccccc sssssssssssssssssssssssssss cbasnbca dshhhhh</w:t>
       </w:r>
     </w:p>
     <w:p>
@@ -901,7 +878,16 @@
           <w:szCs w:val="24"/>
           <w:lang w:val="en-US"/>
         </w:rPr>
-        <w:t>ljkachskhcccccccccccccccccccccccc sssssssssssssssssssssssssss cbasnbca dshhhhhhhhhhhhhhhhhhhhhhhhhhhhhhhhhhhhhhhhhh caaaaaaaaaaaaaaas cccccccccccccccccccccccccccccccc sacbbbbbljkachskhcccccccccccccccccccccccc sssssssssssssssssssssssssss cbasnbca dshhhhhhhhhhhhhhhhhhhhhhhhhhhhhhhhhhhhhhhhhh caaaaaaaaaaaaaaas cccccccccccccccccccccccccccccccc sacbbbbbljkachskhcccccccccccccccccccccccc sssssssssssssssssssssssssss cbasnbca dshhhhhhhhhhhhhhhhhhhhhhhhhhhhhhhhhhhhhhhhhh caaaaaaaaaaaaaaas cccccccccccccccccccccccccccccccc sacbbbbb</w:t>
+        <w:t>gnngtntnh</w:t>
+      </w:r>
+      <w:r>
+        <w:rPr>
+          <w:rFonts w:cstheme="minorHAnsi"/>
+          <w:sz w:val="24"/>
+          <w:szCs w:val="24"/>
+          <w:lang w:val="en-US"/>
+        </w:rPr>
+        <w:br/>
       </w:r>
     </w:p>
     <w:p>
@@ -976,19 +962,7 @@
           <w:szCs w:val="24"/>
           <w:lang w:val="en-US"/>
         </w:rPr>
-        <w:t xml:space="preserve">ljkachskhcccccccccccccccccccccccc sssssssssssssssssssssssssss cbasnbca dshhhhhhhhhhhhhhhhhhhhhhhhhhhhhhhhhhhhhhhhhh caaaaaaaaaaaaaaas cccccccccccccccccccccccccccccccc sacbbbbbljkachskhcccccccccccccccccccccccc </w:t>
-      </w:r>
-      <w:r>
-        <w:rPr>
-          <w:rFonts w:cstheme="minorHAnsi"/>
-          <w:b/>
-          <w:bCs/>
-          <w:sz w:val="24"/>
-          <w:szCs w:val="24"/>
-          <w:lang w:val="en-US"/>
-        </w:rPr>
-        <w:lastRenderedPageBreak/>
-        <w:t>sssssssssssssssssssssssssss cbasnbca dshhhhhhhhhhhhhhhhhhhhhhhhhhhhhhhhhhhhhhhhhh caaaaaaaaaaaaaaas cccccccccccccccccccccccccccccccc sacbbbbbljkachskhcccccccccccccccccccccccc sssssssssssssssssssssssssss cbasnbca dshhhhhhhhhhhhhhhhhhhhhhhhhhhhhhhhhhhhhhhhhh caaaaaaaaaaaaaaas cccccccccccccccccccccccccccccccc sacbbbbbljkachskhcccccccccccccccccccccccc sssssssssssssssssssssssssss cbasnbca dshhhhhhhhhhhhhhhhhhhhhhhhhhhhhhhhhhhhhhhhhh caaaaaaaaaaaaaaas cccccccccccccccccccccccccccccccc sacbbbbb</w:t>
+        <w:t>hjkh</w:t>
       </w:r>
     </w:p>
     <w:p>
@@ -1134,8 +1108,7 @@
       <w:pPr>
         <w:tabs>
           <w:tab w:val="left" w:pos="1710"/>
-          <w:tab w:val="left" w:pos="6120"/>
-          <w:tab w:val="left" w:pos="7830"/>
+          <w:tab w:val="left" w:pos="7470"/>
         </w:tabs>
         <w:contextualSpacing/>
         <w:rPr>
@@ -1145,6 +1118,40 @@
           <w:lang w:val="en-US"/>
         </w:rPr>
       </w:pPr>
+    </w:p>
+    <w:p>
+      <w:pPr>
+        <w:tabs>
+          <w:tab w:val="left" w:pos="1710"/>
+          <w:tab w:val="left" w:pos="7470"/>
+        </w:tabs>
+        <w:contextualSpacing/>
+        <w:rPr>
+          <w:rFonts w:cstheme="minorHAnsi"/>
+          <w:sz w:val="24"/>
+          <w:szCs w:val="24"/>
+          <w:lang w:val="en-US"/>
+        </w:rPr>
+      </w:pPr>
+      <w:r>
+        <w:rPr>
+          <w:rFonts w:cstheme="minorHAnsi"/>
+          <w:sz w:val="24"/>
+          <w:szCs w:val="24"/>
+          <w:lang w:val="en-US"/>
+        </w:rPr>
+        <w:t>Requested on : 20 / 9 / 2012</w:t>
+      </w:r>
+      <w:r>
+        <w:rPr>
+          <w:rFonts w:cstheme="minorHAnsi"/>
+          <w:sz w:val="24"/>
+          <w:szCs w:val="24"/>
+          <w:lang w:val="en-US"/>
+        </w:rPr>
+        <w:tab/>
+        <w:t>Tested on : 20 / 9 / 2012</w:t>
+      </w:r>
     </w:p>
     <w:p>
       <w:pPr>
@@ -1182,7 +1189,7 @@
           <w:szCs w:val="16"/>
           <w:lang w:val="en-US"/>
         </w:rPr>
-        <w:t>21 / 9 / 2012</w:t>
+        <w:t>8 / 10 / 2012</w:t>
       </w:r>
       <w:bookmarkEnd w:id="0"/>
       <w:r>

</xml_diff>